<commit_message>
Adding, modifying, and testing files
</commit_message>
<xml_diff>
--- a/Testing Guidelines for Repo.docx
+++ b/Testing Guidelines for Repo.docx
@@ -29,23 +29,13 @@
           <w:szCs w:val="28"/>
         </w:rPr>
       </w:pPr>
-      <w:proofErr w:type="spellStart"/>
       <w:r>
         <w:rPr>
           <w:rFonts w:ascii="Optima ExtraBlack" w:hAnsi="Optima ExtraBlack" w:cs="Optima ExtraBlack"/>
           <w:sz w:val="28"/>
           <w:szCs w:val="28"/>
         </w:rPr>
-        <w:t>Repo.app</w:t>
-      </w:r>
-      <w:proofErr w:type="spellEnd"/>
-      <w:r>
-        <w:rPr>
-          <w:rFonts w:ascii="Optima ExtraBlack" w:hAnsi="Optima ExtraBlack" w:cs="Optima ExtraBlack"/>
-          <w:sz w:val="28"/>
-          <w:szCs w:val="28"/>
-        </w:rPr>
-        <w:t xml:space="preserve"> Testing Guidelines</w:t>
+        <w:t>Repo.app Testing Guidelines</w:t>
       </w:r>
     </w:p>
     <w:p>
@@ -76,6 +66,7 @@
           <w:numId w:val="1"/>
         </w:numPr>
         <w:spacing w:after="120"/>
+        <w:ind w:hanging="450"/>
         <w:contextualSpacing w:val="0"/>
         <w:rPr>
           <w:rFonts w:ascii="Bangla Sangam MN" w:hAnsi="Bangla Sangam MN" w:cs="Optima ExtraBlack"/>
@@ -85,21 +76,7 @@
         <w:rPr>
           <w:rFonts w:ascii="Bangla Sangam MN" w:hAnsi="Bangla Sangam MN" w:cs="Optima ExtraBlack"/>
         </w:rPr>
-        <w:t xml:space="preserve">Install the latest version of </w:t>
-      </w:r>
-      <w:proofErr w:type="spellStart"/>
-      <w:r>
-        <w:rPr>
-          <w:rFonts w:ascii="Bangla Sangam MN" w:hAnsi="Bangla Sangam MN" w:cs="Optima ExtraBlack"/>
-        </w:rPr>
-        <w:t>Repo.app</w:t>
-      </w:r>
-      <w:proofErr w:type="spellEnd"/>
-      <w:r>
-        <w:rPr>
-          <w:rFonts w:ascii="Bangla Sangam MN" w:hAnsi="Bangla Sangam MN" w:cs="Optima ExtraBlack"/>
-        </w:rPr>
-        <w:t xml:space="preserve"> on your computer.</w:t>
+        <w:t>Install the latest version of Repo.app on your computer.</w:t>
       </w:r>
     </w:p>
     <w:p>
@@ -110,6 +87,7 @@
           <w:numId w:val="1"/>
         </w:numPr>
         <w:spacing w:after="120"/>
+        <w:ind w:hanging="450"/>
         <w:contextualSpacing w:val="0"/>
         <w:rPr>
           <w:rFonts w:ascii="Bangla Sangam MN" w:hAnsi="Bangla Sangam MN" w:cs="Optima ExtraBlack"/>
@@ -130,6 +108,7 @@
           <w:numId w:val="1"/>
         </w:numPr>
         <w:spacing w:after="120"/>
+        <w:ind w:hanging="450"/>
         <w:contextualSpacing w:val="0"/>
         <w:rPr>
           <w:rFonts w:ascii="Bangla Sangam MN" w:hAnsi="Bangla Sangam MN" w:cs="Optima ExtraBlack"/>
@@ -150,6 +129,7 @@
           <w:numId w:val="1"/>
         </w:numPr>
         <w:spacing w:after="120"/>
+        <w:ind w:hanging="450"/>
         <w:contextualSpacing w:val="0"/>
         <w:rPr>
           <w:rFonts w:ascii="Bangla Sangam MN" w:hAnsi="Bangla Sangam MN" w:cs="Optima ExtraBlack"/>
@@ -183,11 +163,12 @@
       <w:r>
         <w:rPr>
           <w:rFonts w:ascii="Bangla Sangam MN" w:hAnsi="Bangla Sangam MN" w:cs="Optima ExtraBlack"/>
+          <w:noProof/>
         </w:rPr>
         <w:drawing>
-          <wp:inline distT="0" distB="0" distL="0" distR="0" wp14:anchorId="137C0633" wp14:editId="180686CB">
-            <wp:extent cx="5480050" cy="1536700"/>
-            <wp:effectExtent l="0" t="0" r="6350" b="12700"/>
+          <wp:inline distT="0" distB="0" distL="0" distR="0" wp14:anchorId="137C0633" wp14:editId="0937D7A8">
+            <wp:extent cx="4800600" cy="1346171"/>
+            <wp:effectExtent l="0" t="0" r="0" b="635"/>
             <wp:docPr id="1" name="Picture 1" descr="Macintosh HD:Users:jnewlin:Desktop:Screen Shot 2013-06-12 at 11.43.23 AM.png"/>
             <wp:cNvGraphicFramePr>
               <a:graphicFrameLocks xmlns:a="http://schemas.openxmlformats.org/drawingml/2006/main" noChangeAspect="1"/>
@@ -217,7 +198,7 @@
                   <pic:spPr bwMode="auto">
                     <a:xfrm>
                       <a:off x="0" y="0"/>
-                      <a:ext cx="5480050" cy="1536700"/>
+                      <a:ext cx="4800600" cy="1346171"/>
                     </a:xfrm>
                     <a:prstGeom prst="rect">
                       <a:avLst/>
@@ -242,6 +223,7 @@
           <w:numId w:val="1"/>
         </w:numPr>
         <w:spacing w:after="120"/>
+        <w:ind w:hanging="450"/>
         <w:contextualSpacing w:val="0"/>
         <w:rPr>
           <w:rFonts w:ascii="Bangla Sangam MN" w:hAnsi="Bangla Sangam MN" w:cs="Optima ExtraBlack"/>
@@ -253,28 +235,12 @@
         </w:rPr>
         <w:t xml:space="preserve">Type in the name of the remote repository to clone (or copy-and-paste it): </w:t>
       </w:r>
-      <w:proofErr w:type="spellStart"/>
       <w:r>
         <w:rPr>
           <w:rFonts w:ascii="Andale Mono" w:hAnsi="Andale Mono" w:cs="Optima ExtraBlack"/>
         </w:rPr>
-        <w:t>git@github.com:JayNewlin</w:t>
-      </w:r>
-      <w:proofErr w:type="spellEnd"/>
-      <w:r>
-        <w:rPr>
-          <w:rFonts w:ascii="Andale Mono" w:hAnsi="Andale Mono" w:cs="Optima ExtraBlack"/>
-        </w:rPr>
-        <w:t>/</w:t>
-      </w:r>
-      <w:proofErr w:type="spellStart"/>
-      <w:r>
-        <w:rPr>
-          <w:rFonts w:ascii="Andale Mono" w:hAnsi="Andale Mono" w:cs="Optima ExtraBlack"/>
-        </w:rPr>
-        <w:t>Repo_Testing.git</w:t>
-      </w:r>
-      <w:proofErr w:type="spellEnd"/>
+        <w:t>git@github.com:JayNewlin/Repo_Testing.git</w:t>
+      </w:r>
     </w:p>
     <w:p>
       <w:pPr>
@@ -284,11 +250,291 @@
           <w:numId w:val="1"/>
         </w:numPr>
         <w:spacing w:after="120"/>
+        <w:ind w:hanging="450"/>
         <w:contextualSpacing w:val="0"/>
         <w:rPr>
           <w:rFonts w:ascii="Bangla Sangam MN" w:hAnsi="Bangla Sangam MN" w:cs="Optima ExtraBlack"/>
         </w:rPr>
       </w:pPr>
+      <w:r>
+        <w:rPr>
+          <w:rFonts w:ascii="Bangla Sangam MN" w:hAnsi="Bangla Sangam MN" w:cs="Optima ExtraBlack"/>
+        </w:rPr>
+        <w:t>Create a new branch for your tests by choosing the “Branches” command, then choosing “Create Branch</w:t>
+      </w:r>
+      <w:r>
+        <w:rPr>
+          <w:rFonts w:ascii="Times New Roman" w:hAnsi="Times New Roman" w:cs="Times New Roman"/>
+        </w:rPr>
+        <w:t>…</w:t>
+      </w:r>
+      <w:r>
+        <w:rPr>
+          <w:rFonts w:ascii="Bangla Sangam MN" w:hAnsi="Bangla Sangam MN" w:cs="Optima ExtraBlack"/>
+        </w:rPr>
+        <w:t>” Name the branch with your initials, underscore, and a number. Press &lt;return&gt; after typing in the new branch name.</w:t>
+      </w:r>
+      <w:r>
+        <w:rPr>
+          <w:rFonts w:ascii="Bangla Sangam MN" w:hAnsi="Bangla Sangam MN" w:cs="Optima ExtraBlack"/>
+          <w:noProof/>
+        </w:rPr>
+        <w:drawing>
+          <wp:inline distT="0" distB="0" distL="0" distR="0" wp14:anchorId="7734A3AB" wp14:editId="38AF3C64">
+            <wp:extent cx="4800600" cy="1351733"/>
+            <wp:effectExtent l="0" t="0" r="0" b="0"/>
+            <wp:docPr id="2" name="Picture 2" descr="Macintosh HD:Users:jnewlin:Desktop:Screen Shot 2013-06-12 at 1.27.57 PM.png"/>
+            <wp:cNvGraphicFramePr>
+              <a:graphicFrameLocks xmlns:a="http://schemas.openxmlformats.org/drawingml/2006/main" noChangeAspect="1"/>
+            </wp:cNvGraphicFramePr>
+            <a:graphic xmlns:a="http://schemas.openxmlformats.org/drawingml/2006/main">
+              <a:graphicData uri="http://schemas.openxmlformats.org/drawingml/2006/picture">
+                <pic:pic xmlns:pic="http://schemas.openxmlformats.org/drawingml/2006/picture">
+                  <pic:nvPicPr>
+                    <pic:cNvPr id="0" name="Picture 1" descr="Macintosh HD:Users:jnewlin:Desktop:Screen Shot 2013-06-12 at 1.27.57 PM.png"/>
+                    <pic:cNvPicPr>
+                      <a:picLocks noChangeAspect="1" noChangeArrowheads="1"/>
+                    </pic:cNvPicPr>
+                  </pic:nvPicPr>
+                  <pic:blipFill>
+                    <a:blip r:embed="rId7">
+                      <a:extLst>
+                        <a:ext uri="{28A0092B-C50C-407E-A947-70E740481C1C}">
+                          <a14:useLocalDpi xmlns:a14="http://schemas.microsoft.com/office/drawing/2010/main" val="0"/>
+                        </a:ext>
+                      </a:extLst>
+                    </a:blip>
+                    <a:srcRect/>
+                    <a:stretch>
+                      <a:fillRect/>
+                    </a:stretch>
+                  </pic:blipFill>
+                  <pic:spPr bwMode="auto">
+                    <a:xfrm>
+                      <a:off x="0" y="0"/>
+                      <a:ext cx="4800600" cy="1351733"/>
+                    </a:xfrm>
+                    <a:prstGeom prst="rect">
+                      <a:avLst/>
+                    </a:prstGeom>
+                    <a:noFill/>
+                    <a:ln>
+                      <a:noFill/>
+                    </a:ln>
+                  </pic:spPr>
+                </pic:pic>
+              </a:graphicData>
+            </a:graphic>
+          </wp:inline>
+        </w:drawing>
+      </w:r>
+    </w:p>
+    <w:p>
+      <w:pPr>
+        <w:pStyle w:val="ListParagraph"/>
+        <w:numPr>
+          <w:ilvl w:val="0"/>
+          <w:numId w:val="1"/>
+        </w:numPr>
+        <w:spacing w:after="120"/>
+        <w:ind w:hanging="450"/>
+        <w:contextualSpacing w:val="0"/>
+        <w:rPr>
+          <w:rFonts w:ascii="Bangla Sangam MN" w:hAnsi="Bangla Sangam MN" w:cs="Optima ExtraBlack"/>
+        </w:rPr>
+      </w:pPr>
+      <w:r>
+        <w:rPr>
+          <w:rFonts w:ascii="Bangla Sangam MN" w:hAnsi="Bangla Sangam MN" w:cs="Optima ExtraBlack"/>
+        </w:rPr>
+        <w:t>Switch to (“checkout”) the branch that you just created:</w:t>
+      </w:r>
+    </w:p>
+    <w:p>
+      <w:pPr>
+        <w:pStyle w:val="ListParagraph"/>
+        <w:numPr>
+          <w:ilvl w:val="1"/>
+          <w:numId w:val="1"/>
+        </w:numPr>
+        <w:spacing w:after="120"/>
+        <w:contextualSpacing w:val="0"/>
+        <w:rPr>
+          <w:rFonts w:ascii="Bangla Sangam MN" w:hAnsi="Bangla Sangam MN" w:cs="Optima ExtraBlack"/>
+        </w:rPr>
+      </w:pPr>
+      <w:r>
+        <w:rPr>
+          <w:rFonts w:ascii="Bangla Sangam MN" w:hAnsi="Bangla Sangam MN" w:cs="Optima ExtraBlack"/>
+        </w:rPr>
+        <w:lastRenderedPageBreak/>
+        <w:t>Choose “Branches,” then double-click on the name of the branch.</w:t>
+      </w:r>
+      <w:r>
+        <w:rPr>
+          <w:rFonts w:ascii="Bangla Sangam MN" w:hAnsi="Bangla Sangam MN" w:cs="Optima ExtraBlack"/>
+          <w:noProof/>
+        </w:rPr>
+        <w:t xml:space="preserve"> </w:t>
+      </w:r>
+      <w:r>
+        <w:rPr>
+          <w:rFonts w:ascii="Bangla Sangam MN" w:hAnsi="Bangla Sangam MN" w:cs="Optima ExtraBlack"/>
+          <w:noProof/>
+        </w:rPr>
+        <w:drawing>
+          <wp:inline distT="0" distB="0" distL="0" distR="0" wp14:anchorId="7450E4FF" wp14:editId="15BC8AAC">
+            <wp:extent cx="4202349" cy="2286000"/>
+            <wp:effectExtent l="0" t="0" r="0" b="0"/>
+            <wp:docPr id="3" name="Picture 3" descr="Macintosh HD:Users:jnewlin:Desktop:Screen Shot 2013-06-12 at 1.31.30 PM.png"/>
+            <wp:cNvGraphicFramePr>
+              <a:graphicFrameLocks xmlns:a="http://schemas.openxmlformats.org/drawingml/2006/main" noChangeAspect="1"/>
+            </wp:cNvGraphicFramePr>
+            <a:graphic xmlns:a="http://schemas.openxmlformats.org/drawingml/2006/main">
+              <a:graphicData uri="http://schemas.openxmlformats.org/drawingml/2006/picture">
+                <pic:pic xmlns:pic="http://schemas.openxmlformats.org/drawingml/2006/picture">
+                  <pic:nvPicPr>
+                    <pic:cNvPr id="0" name="Picture 2" descr="Macintosh HD:Users:jnewlin:Desktop:Screen Shot 2013-06-12 at 1.31.30 PM.png"/>
+                    <pic:cNvPicPr>
+                      <a:picLocks noChangeAspect="1" noChangeArrowheads="1"/>
+                    </pic:cNvPicPr>
+                  </pic:nvPicPr>
+                  <pic:blipFill>
+                    <a:blip r:embed="rId8">
+                      <a:extLst>
+                        <a:ext uri="{28A0092B-C50C-407E-A947-70E740481C1C}">
+                          <a14:useLocalDpi xmlns:a14="http://schemas.microsoft.com/office/drawing/2010/main" val="0"/>
+                        </a:ext>
+                      </a:extLst>
+                    </a:blip>
+                    <a:srcRect/>
+                    <a:stretch>
+                      <a:fillRect/>
+                    </a:stretch>
+                  </pic:blipFill>
+                  <pic:spPr bwMode="auto">
+                    <a:xfrm>
+                      <a:off x="0" y="0"/>
+                      <a:ext cx="4202349" cy="2286000"/>
+                    </a:xfrm>
+                    <a:prstGeom prst="rect">
+                      <a:avLst/>
+                    </a:prstGeom>
+                    <a:noFill/>
+                    <a:ln>
+                      <a:noFill/>
+                    </a:ln>
+                  </pic:spPr>
+                </pic:pic>
+              </a:graphicData>
+            </a:graphic>
+          </wp:inline>
+        </w:drawing>
+      </w:r>
+    </w:p>
+    <w:p>
+      <w:pPr>
+        <w:pStyle w:val="ListParagraph"/>
+        <w:numPr>
+          <w:ilvl w:val="1"/>
+          <w:numId w:val="1"/>
+        </w:numPr>
+        <w:spacing w:after="120"/>
+        <w:contextualSpacing w:val="0"/>
+        <w:rPr>
+          <w:rFonts w:ascii="Bangla Sangam MN" w:hAnsi="Bangla Sangam MN" w:cs="Optima ExtraBlack"/>
+        </w:rPr>
+      </w:pPr>
+      <w:r>
+        <w:rPr>
+          <w:rFonts w:ascii="Bangla Sangam MN" w:hAnsi="Bangla Sangam MN" w:cs="Optima ExtraBlack"/>
+        </w:rPr>
+        <w:t>Press &lt;return&gt; for “Checkout.” A green checkbox indicates that the Checkout completed successfully. You will also receive a “Checkout Finished” message.</w:t>
+      </w:r>
+    </w:p>
+    <w:p>
+      <w:pPr>
+        <w:pStyle w:val="ListParagraph"/>
+        <w:numPr>
+          <w:ilvl w:val="0"/>
+          <w:numId w:val="1"/>
+        </w:numPr>
+        <w:spacing w:after="120"/>
+        <w:ind w:hanging="450"/>
+        <w:contextualSpacing w:val="0"/>
+        <w:rPr>
+          <w:rFonts w:ascii="Bangla Sangam MN" w:hAnsi="Bangla Sangam MN" w:cs="Optima ExtraBlack"/>
+        </w:rPr>
+      </w:pPr>
+      <w:r>
+        <w:rPr>
+          <w:rFonts w:ascii="Bangla Sangam MN" w:hAnsi="Bangla Sangam MN" w:cs="Optima ExtraBlack"/>
+        </w:rPr>
+        <w:t>Add a new file to the project.</w:t>
+      </w:r>
+    </w:p>
+    <w:p>
+      <w:pPr>
+        <w:pStyle w:val="ListParagraph"/>
+        <w:numPr>
+          <w:ilvl w:val="0"/>
+          <w:numId w:val="1"/>
+        </w:numPr>
+        <w:spacing w:after="120"/>
+        <w:ind w:hanging="450"/>
+        <w:contextualSpacing w:val="0"/>
+        <w:rPr>
+          <w:rFonts w:ascii="Bangla Sangam MN" w:hAnsi="Bangla Sangam MN" w:cs="Optima ExtraBlack"/>
+        </w:rPr>
+      </w:pPr>
+      <w:r>
+        <w:rPr>
+          <w:rFonts w:ascii="Bangla Sangam MN" w:hAnsi="Bangla Sangam MN" w:cs="Optima ExtraBlack"/>
+        </w:rPr>
+        <w:t>Modify a project file.</w:t>
+      </w:r>
+    </w:p>
+    <w:p>
+      <w:pPr>
+        <w:pStyle w:val="ListParagraph"/>
+        <w:numPr>
+          <w:ilvl w:val="0"/>
+          <w:numId w:val="1"/>
+        </w:numPr>
+        <w:spacing w:after="120"/>
+        <w:ind w:hanging="450"/>
+        <w:contextualSpacing w:val="0"/>
+        <w:rPr>
+          <w:rFonts w:ascii="Bangla Sangam MN" w:hAnsi="Bangla Sangam MN" w:cs="Optima ExtraBlack"/>
+        </w:rPr>
+      </w:pPr>
+      <w:r>
+        <w:rPr>
+          <w:rFonts w:ascii="Bangla Sangam MN" w:hAnsi="Bangla Sangam MN" w:cs="Optima ExtraBlack"/>
+        </w:rPr>
+        <w:t>Use Repo’s “Status” command to insure that your added and modified files are listed.</w:t>
+      </w:r>
+    </w:p>
+    <w:p>
+      <w:pPr>
+        <w:pStyle w:val="ListParagraph"/>
+        <w:numPr>
+          <w:ilvl w:val="0"/>
+          <w:numId w:val="1"/>
+        </w:numPr>
+        <w:spacing w:after="120"/>
+        <w:ind w:hanging="450"/>
+        <w:contextualSpacing w:val="0"/>
+        <w:rPr>
+          <w:rFonts w:ascii="Bangla Sangam MN" w:hAnsi="Bangla Sangam MN" w:cs="Optima ExtraBlack"/>
+        </w:rPr>
+      </w:pPr>
+      <w:r>
+        <w:rPr>
+          <w:rFonts w:ascii="Bangla Sangam MN" w:hAnsi="Bangla Sangam MN" w:cs="Optima ExtraBlack"/>
+        </w:rPr>
+        <w:t>Click on both files’ names to insure that a window showing the differences pops up to the right.</w:t>
+      </w:r>
       <w:bookmarkStart w:id="0" w:name="_GoBack"/>
       <w:bookmarkEnd w:id="0"/>
     </w:p>
@@ -317,7 +563,7 @@
         <w:ind w:left="720" w:hanging="360"/>
       </w:pPr>
     </w:lvl>
-    <w:lvl w:ilvl="1" w:tplc="04090019" w:tentative="1">
+    <w:lvl w:ilvl="1" w:tplc="04090019">
       <w:start w:val="1"/>
       <w:numFmt w:val="lowerLetter"/>
       <w:lvlText w:val="%2."/>

</xml_diff>

<commit_message>
Updated .gitignore and Guidelines
</commit_message>
<xml_diff>
--- a/Testing Guidelines for Repo.docx
+++ b/Testing Guidelines for Repo.docx
@@ -730,7 +730,19 @@
         <w:rPr>
           <w:rFonts w:ascii="Bangla Sangam MN" w:hAnsi="Bangla Sangam MN" w:cs="Optima ExtraBlack"/>
         </w:rPr>
-        <w:t>Use Repo’s “Status” command to insure that it appears with a red “D” to indicate that it has been deleted.</w:t>
+        <w:t xml:space="preserve">Use Repo’s “Status” command to insure that </w:t>
+      </w:r>
+      <w:r>
+        <w:rPr>
+          <w:rFonts w:ascii="Bangla Sangam MN" w:hAnsi="Bangla Sangam MN" w:cs="Optima ExtraBlack"/>
+        </w:rPr>
+        <w:t>the deleted file</w:t>
+      </w:r>
+      <w:r>
+        <w:rPr>
+          <w:rFonts w:ascii="Bangla Sangam MN" w:hAnsi="Bangla Sangam MN" w:cs="Optima ExtraBlack"/>
+        </w:rPr>
+        <w:t xml:space="preserve"> appears with a red “D” to indicate that it has been deleted.</w:t>
       </w:r>
       <w:r>
         <w:rPr>
@@ -801,8 +813,389 @@
           <w:rFonts w:ascii="Bangla Sangam MN" w:hAnsi="Bangla Sangam MN" w:cs="Optima ExtraBlack"/>
         </w:rPr>
       </w:pPr>
+      <w:r>
+        <w:rPr>
+          <w:rFonts w:ascii="Bangla Sangam MN" w:hAnsi="Bangla Sangam MN" w:cs="Optima ExtraBlack"/>
+        </w:rPr>
+        <w:t>Commit that change.</w:t>
+      </w:r>
+    </w:p>
+    <w:p>
+      <w:pPr>
+        <w:pStyle w:val="ListParagraph"/>
+        <w:numPr>
+          <w:ilvl w:val="0"/>
+          <w:numId w:val="1"/>
+        </w:numPr>
+        <w:spacing w:after="120"/>
+        <w:ind w:hanging="450"/>
+        <w:contextualSpacing w:val="0"/>
+        <w:rPr>
+          <w:rFonts w:ascii="Bangla Sangam MN" w:hAnsi="Bangla Sangam MN" w:cs="Optima ExtraBlack"/>
+        </w:rPr>
+      </w:pPr>
+      <w:r>
+        <w:rPr>
+          <w:rFonts w:ascii="Bangla Sangam MN" w:hAnsi="Bangla Sangam MN" w:cs="Optima ExtraBlack"/>
+        </w:rPr>
+        <w:t>Use Repo’s “Push” command to push your recent changes to the branch of the same name on your remote.</w:t>
+      </w:r>
+      <w:r>
+        <w:rPr>
+          <w:rFonts w:ascii="Bangla Sangam MN" w:hAnsi="Bangla Sangam MN" w:cs="Optima ExtraBlack"/>
+        </w:rPr>
+        <w:t xml:space="preserve"> Remember to press &lt;return&gt; to cause the push to occur.</w:t>
+      </w:r>
+      <w:r>
+        <w:rPr>
+          <w:rFonts w:ascii="Bangla Sangam MN" w:hAnsi="Bangla Sangam MN" w:cs="Optima ExtraBlack"/>
+          <w:noProof/>
+        </w:rPr>
+        <w:drawing>
+          <wp:inline distT="0" distB="0" distL="0" distR="0" wp14:anchorId="7AB7F898" wp14:editId="6AF0B10E">
+            <wp:extent cx="5480050" cy="2070100"/>
+            <wp:effectExtent l="0" t="0" r="6350" b="12700"/>
+            <wp:docPr id="6" name="Picture 6" descr="Macintosh HD:Users:jnewlin:Desktop:Screen Shot 2013-06-12 at 2.33.21 PM.png"/>
+            <wp:cNvGraphicFramePr>
+              <a:graphicFrameLocks xmlns:a="http://schemas.openxmlformats.org/drawingml/2006/main" noChangeAspect="1"/>
+            </wp:cNvGraphicFramePr>
+            <a:graphic xmlns:a="http://schemas.openxmlformats.org/drawingml/2006/main">
+              <a:graphicData uri="http://schemas.openxmlformats.org/drawingml/2006/picture">
+                <pic:pic xmlns:pic="http://schemas.openxmlformats.org/drawingml/2006/picture">
+                  <pic:nvPicPr>
+                    <pic:cNvPr id="0" name="Picture 3" descr="Macintosh HD:Users:jnewlin:Desktop:Screen Shot 2013-06-12 at 2.33.21 PM.png"/>
+                    <pic:cNvPicPr>
+                      <a:picLocks noChangeAspect="1" noChangeArrowheads="1"/>
+                    </pic:cNvPicPr>
+                  </pic:nvPicPr>
+                  <pic:blipFill>
+                    <a:blip r:embed="rId11">
+                      <a:extLst>
+                        <a:ext uri="{28A0092B-C50C-407E-A947-70E740481C1C}">
+                          <a14:useLocalDpi xmlns:a14="http://schemas.microsoft.com/office/drawing/2010/main" val="0"/>
+                        </a:ext>
+                      </a:extLst>
+                    </a:blip>
+                    <a:srcRect/>
+                    <a:stretch>
+                      <a:fillRect/>
+                    </a:stretch>
+                  </pic:blipFill>
+                  <pic:spPr bwMode="auto">
+                    <a:xfrm>
+                      <a:off x="0" y="0"/>
+                      <a:ext cx="5480050" cy="2070100"/>
+                    </a:xfrm>
+                    <a:prstGeom prst="rect">
+                      <a:avLst/>
+                    </a:prstGeom>
+                    <a:noFill/>
+                    <a:ln>
+                      <a:noFill/>
+                    </a:ln>
+                  </pic:spPr>
+                </pic:pic>
+              </a:graphicData>
+            </a:graphic>
+          </wp:inline>
+        </w:drawing>
+      </w:r>
+    </w:p>
+    <w:p>
+      <w:pPr>
+        <w:pStyle w:val="ListParagraph"/>
+        <w:numPr>
+          <w:ilvl w:val="0"/>
+          <w:numId w:val="1"/>
+        </w:numPr>
+        <w:spacing w:after="120"/>
+        <w:ind w:hanging="450"/>
+        <w:contextualSpacing w:val="0"/>
+        <w:rPr>
+          <w:rFonts w:ascii="Bangla Sangam MN" w:hAnsi="Bangla Sangam MN" w:cs="Optima ExtraBlack"/>
+        </w:rPr>
+      </w:pPr>
+      <w:r>
+        <w:rPr>
+          <w:rFonts w:ascii="Bangla Sangam MN" w:hAnsi="Bangla Sangam MN" w:cs="Optima ExtraBlack"/>
+        </w:rPr>
+        <w:t>A progress bar may appear next to “Push</w:t>
+      </w:r>
+      <w:r>
+        <w:rPr>
+          <w:rFonts w:ascii="Times New Roman" w:hAnsi="Times New Roman" w:cs="Times New Roman"/>
+        </w:rPr>
+        <w:t>…</w:t>
+      </w:r>
+      <w:r>
+        <w:rPr>
+          <w:rFonts w:ascii="Bangla Sangam MN" w:hAnsi="Bangla Sangam MN" w:cs="Optima ExtraBlack"/>
+        </w:rPr>
+        <w:t>” in Repo’s window during the Push process. You will receive a “Push</w:t>
+      </w:r>
+      <w:r>
+        <w:rPr>
+          <w:rFonts w:ascii="Times New Roman" w:hAnsi="Times New Roman" w:cs="Times New Roman"/>
+        </w:rPr>
+        <w:t>…</w:t>
+      </w:r>
+      <w:r>
+        <w:rPr>
+          <w:rFonts w:ascii="Bangla Sangam MN" w:hAnsi="Bangla Sangam MN" w:cs="Optima ExtraBlack"/>
+        </w:rPr>
+        <w:t xml:space="preserve"> Finished” message and see a green checkmark next to “Push</w:t>
+      </w:r>
+      <w:r>
+        <w:rPr>
+          <w:rFonts w:ascii="Times New Roman" w:hAnsi="Times New Roman" w:cs="Times New Roman"/>
+        </w:rPr>
+        <w:t>…</w:t>
+      </w:r>
+      <w:r>
+        <w:rPr>
+          <w:rFonts w:ascii="Bangla Sangam MN" w:hAnsi="Bangla Sangam MN" w:cs="Optima ExtraBlack"/>
+        </w:rPr>
+        <w:t>” if it was successful.</w:t>
+      </w:r>
+      <w:r>
+        <w:rPr>
+          <w:rFonts w:ascii="Bangla Sangam MN" w:hAnsi="Bangla Sangam MN" w:cs="Optima ExtraBlack"/>
+          <w:noProof/>
+        </w:rPr>
+        <w:drawing>
+          <wp:inline distT="0" distB="0" distL="0" distR="0" wp14:anchorId="29838C65" wp14:editId="5BE61EFC">
+            <wp:extent cx="4765491" cy="3232150"/>
+            <wp:effectExtent l="0" t="0" r="10160" b="0"/>
+            <wp:docPr id="7" name="Picture 7" descr="Macintosh HD:Users:jnewlin:Desktop:Screen Shot 2013-06-12 at 2.37.21 PM.png"/>
+            <wp:cNvGraphicFramePr>
+              <a:graphicFrameLocks xmlns:a="http://schemas.openxmlformats.org/drawingml/2006/main" noChangeAspect="1"/>
+            </wp:cNvGraphicFramePr>
+            <a:graphic xmlns:a="http://schemas.openxmlformats.org/drawingml/2006/main">
+              <a:graphicData uri="http://schemas.openxmlformats.org/drawingml/2006/picture">
+                <pic:pic xmlns:pic="http://schemas.openxmlformats.org/drawingml/2006/picture">
+                  <pic:nvPicPr>
+                    <pic:cNvPr id="0" name="Picture 4" descr="Macintosh HD:Users:jnewlin:Desktop:Screen Shot 2013-06-12 at 2.37.21 PM.png"/>
+                    <pic:cNvPicPr>
+                      <a:picLocks noChangeAspect="1" noChangeArrowheads="1"/>
+                    </pic:cNvPicPr>
+                  </pic:nvPicPr>
+                  <pic:blipFill>
+                    <a:blip r:embed="rId12">
+                      <a:extLst>
+                        <a:ext uri="{28A0092B-C50C-407E-A947-70E740481C1C}">
+                          <a14:useLocalDpi xmlns:a14="http://schemas.microsoft.com/office/drawing/2010/main" val="0"/>
+                        </a:ext>
+                      </a:extLst>
+                    </a:blip>
+                    <a:srcRect/>
+                    <a:stretch>
+                      <a:fillRect/>
+                    </a:stretch>
+                  </pic:blipFill>
+                  <pic:spPr bwMode="auto">
+                    <a:xfrm>
+                      <a:off x="0" y="0"/>
+                      <a:ext cx="4765491" cy="3232150"/>
+                    </a:xfrm>
+                    <a:prstGeom prst="rect">
+                      <a:avLst/>
+                    </a:prstGeom>
+                    <a:noFill/>
+                    <a:ln>
+                      <a:noFill/>
+                    </a:ln>
+                  </pic:spPr>
+                </pic:pic>
+              </a:graphicData>
+            </a:graphic>
+          </wp:inline>
+        </w:drawing>
+      </w:r>
+    </w:p>
+    <w:p>
+      <w:pPr>
+        <w:pStyle w:val="ListParagraph"/>
+        <w:numPr>
+          <w:ilvl w:val="0"/>
+          <w:numId w:val="1"/>
+        </w:numPr>
+        <w:spacing w:after="120"/>
+        <w:ind w:hanging="450"/>
+        <w:contextualSpacing w:val="0"/>
+        <w:rPr>
+          <w:rFonts w:ascii="Bangla Sangam MN" w:hAnsi="Bangla Sangam MN" w:cs="Optima ExtraBlack"/>
+        </w:rPr>
+      </w:pPr>
+      <w:r>
+        <w:rPr>
+          <w:rFonts w:ascii="Bangla Sangam MN" w:hAnsi="Bangla Sangam MN" w:cs="Optima ExtraBlack"/>
+        </w:rPr>
+        <w:t>Use Repo’s “Tags” command to “Create [a] Tag.” Type the name of the Tag after “Create Tag</w:t>
+      </w:r>
+      <w:r>
+        <w:rPr>
+          <w:rFonts w:ascii="Times New Roman" w:hAnsi="Times New Roman" w:cs="Times New Roman"/>
+        </w:rPr>
+        <w:t>…</w:t>
+      </w:r>
+      <w:r>
+        <w:rPr>
+          <w:rFonts w:ascii="Bangla Sangam MN" w:hAnsi="Bangla Sangam MN" w:cs="Optima ExtraBlack"/>
+        </w:rPr>
+        <w:t>” on Repo’s command line. Use your initials, an underscore, and a number for your tag.</w:t>
+      </w:r>
+      <w:r>
+        <w:rPr>
+          <w:rFonts w:ascii="Bangla Sangam MN" w:hAnsi="Bangla Sangam MN" w:cs="Optima ExtraBlack"/>
+        </w:rPr>
+        <w:t xml:space="preserve"> </w:t>
+      </w:r>
+      <w:r>
+        <w:rPr>
+          <w:rFonts w:ascii="Bangla Sangam MN" w:hAnsi="Bangla Sangam MN" w:cs="Optima ExtraBlack"/>
+          <w:noProof/>
+        </w:rPr>
+        <w:drawing>
+          <wp:inline distT="0" distB="0" distL="0" distR="0" wp14:anchorId="4CF6A0FD" wp14:editId="46118358">
+            <wp:extent cx="4578270" cy="1257300"/>
+            <wp:effectExtent l="0" t="0" r="0" b="0"/>
+            <wp:docPr id="8" name="Picture 8" descr="Macintosh HD:Users:jnewlin:Desktop:Screen Shot 2013-06-12 at 2.41.02 PM.png"/>
+            <wp:cNvGraphicFramePr>
+              <a:graphicFrameLocks xmlns:a="http://schemas.openxmlformats.org/drawingml/2006/main" noChangeAspect="1"/>
+            </wp:cNvGraphicFramePr>
+            <a:graphic xmlns:a="http://schemas.openxmlformats.org/drawingml/2006/main">
+              <a:graphicData uri="http://schemas.openxmlformats.org/drawingml/2006/picture">
+                <pic:pic xmlns:pic="http://schemas.openxmlformats.org/drawingml/2006/picture">
+                  <pic:nvPicPr>
+                    <pic:cNvPr id="0" name="Picture 5" descr="Macintosh HD:Users:jnewlin:Desktop:Screen Shot 2013-06-12 at 2.41.02 PM.png"/>
+                    <pic:cNvPicPr>
+                      <a:picLocks noChangeAspect="1" noChangeArrowheads="1"/>
+                    </pic:cNvPicPr>
+                  </pic:nvPicPr>
+                  <pic:blipFill>
+                    <a:blip r:embed="rId13">
+                      <a:extLst>
+                        <a:ext uri="{28A0092B-C50C-407E-A947-70E740481C1C}">
+                          <a14:useLocalDpi xmlns:a14="http://schemas.microsoft.com/office/drawing/2010/main" val="0"/>
+                        </a:ext>
+                      </a:extLst>
+                    </a:blip>
+                    <a:srcRect/>
+                    <a:stretch>
+                      <a:fillRect/>
+                    </a:stretch>
+                  </pic:blipFill>
+                  <pic:spPr bwMode="auto">
+                    <a:xfrm>
+                      <a:off x="0" y="0"/>
+                      <a:ext cx="4578270" cy="1257300"/>
+                    </a:xfrm>
+                    <a:prstGeom prst="rect">
+                      <a:avLst/>
+                    </a:prstGeom>
+                    <a:noFill/>
+                    <a:ln>
+                      <a:noFill/>
+                    </a:ln>
+                  </pic:spPr>
+                </pic:pic>
+              </a:graphicData>
+            </a:graphic>
+          </wp:inline>
+        </w:drawing>
+      </w:r>
+    </w:p>
+    <w:p>
+      <w:pPr>
+        <w:pStyle w:val="ListParagraph"/>
+        <w:numPr>
+          <w:ilvl w:val="0"/>
+          <w:numId w:val="1"/>
+        </w:numPr>
+        <w:spacing w:after="120"/>
+        <w:ind w:hanging="450"/>
+        <w:contextualSpacing w:val="0"/>
+        <w:rPr>
+          <w:rFonts w:ascii="Bangla Sangam MN" w:hAnsi="Bangla Sangam MN" w:cs="Optima ExtraBlack"/>
+        </w:rPr>
+      </w:pPr>
+      <w:r>
+        <w:rPr>
+          <w:rFonts w:ascii="Bangla Sangam MN" w:hAnsi="Bangla Sangam MN" w:cs="Optima ExtraBlack"/>
+        </w:rPr>
+        <w:t>You’ll receive a message and see your Tag if the process was successful.</w:t>
+      </w:r>
       <w:bookmarkStart w:id="0" w:name="_GoBack"/>
+      <w:r>
+        <w:rPr>
+          <w:rFonts w:ascii="Bangla Sangam MN" w:hAnsi="Bangla Sangam MN" w:cs="Optima ExtraBlack"/>
+          <w:noProof/>
+        </w:rPr>
+        <w:drawing>
+          <wp:inline distT="0" distB="0" distL="0" distR="0" wp14:anchorId="52BFA015" wp14:editId="043E8B77">
+            <wp:extent cx="4579315" cy="1987550"/>
+            <wp:effectExtent l="0" t="0" r="0" b="0"/>
+            <wp:docPr id="9" name="Picture 9" descr="Macintosh HD:Users:jnewlin:Desktop:Screen Shot 2013-06-12 at 2.45.01 PM.png"/>
+            <wp:cNvGraphicFramePr>
+              <a:graphicFrameLocks xmlns:a="http://schemas.openxmlformats.org/drawingml/2006/main" noChangeAspect="1"/>
+            </wp:cNvGraphicFramePr>
+            <a:graphic xmlns:a="http://schemas.openxmlformats.org/drawingml/2006/main">
+              <a:graphicData uri="http://schemas.openxmlformats.org/drawingml/2006/picture">
+                <pic:pic xmlns:pic="http://schemas.openxmlformats.org/drawingml/2006/picture">
+                  <pic:nvPicPr>
+                    <pic:cNvPr id="0" name="Picture 6" descr="Macintosh HD:Users:jnewlin:Desktop:Screen Shot 2013-06-12 at 2.45.01 PM.png"/>
+                    <pic:cNvPicPr>
+                      <a:picLocks noChangeAspect="1" noChangeArrowheads="1"/>
+                    </pic:cNvPicPr>
+                  </pic:nvPicPr>
+                  <pic:blipFill>
+                    <a:blip r:embed="rId14">
+                      <a:extLst>
+                        <a:ext uri="{28A0092B-C50C-407E-A947-70E740481C1C}">
+                          <a14:useLocalDpi xmlns:a14="http://schemas.microsoft.com/office/drawing/2010/main" val="0"/>
+                        </a:ext>
+                      </a:extLst>
+                    </a:blip>
+                    <a:srcRect/>
+                    <a:stretch>
+                      <a:fillRect/>
+                    </a:stretch>
+                  </pic:blipFill>
+                  <pic:spPr bwMode="auto">
+                    <a:xfrm>
+                      <a:off x="0" y="0"/>
+                      <a:ext cx="4579315" cy="1987550"/>
+                    </a:xfrm>
+                    <a:prstGeom prst="rect">
+                      <a:avLst/>
+                    </a:prstGeom>
+                    <a:noFill/>
+                    <a:ln>
+                      <a:noFill/>
+                    </a:ln>
+                  </pic:spPr>
+                </pic:pic>
+              </a:graphicData>
+            </a:graphic>
+          </wp:inline>
+        </w:drawing>
+      </w:r>
       <w:bookmarkEnd w:id="0"/>
+    </w:p>
+    <w:p>
+      <w:pPr>
+        <w:pStyle w:val="ListParagraph"/>
+        <w:numPr>
+          <w:ilvl w:val="0"/>
+          <w:numId w:val="1"/>
+        </w:numPr>
+        <w:spacing w:after="120"/>
+        <w:ind w:hanging="450"/>
+        <w:contextualSpacing w:val="0"/>
+        <w:rPr>
+          <w:rFonts w:ascii="Bangla Sangam MN" w:hAnsi="Bangla Sangam MN" w:cs="Optima ExtraBlack"/>
+        </w:rPr>
+      </w:pPr>
     </w:p>
     <w:sectPr>
       <w:pgSz w:w="12240" w:h="15840"/>

</xml_diff>

<commit_message>
Switching to new testing branch
</commit_message>
<xml_diff>
--- a/Testing Guidelines for Repo.docx
+++ b/Testing Guidelines for Repo.docx
@@ -29,24 +29,24 @@
           <w:szCs w:val="28"/>
         </w:rPr>
       </w:pPr>
-      <w:proofErr w:type="spellStart"/>
       <w:r>
         <w:rPr>
           <w:rFonts w:ascii="Optima ExtraBlack" w:hAnsi="Optima ExtraBlack" w:cs="Optima ExtraBlack"/>
           <w:sz w:val="28"/>
           <w:szCs w:val="28"/>
         </w:rPr>
-        <w:t>Repo.app</w:t>
-      </w:r>
-      <w:proofErr w:type="spellEnd"/>
-      <w:r>
+        <w:t>Repo.app Testing Guidelines</w:t>
+      </w:r>
+    </w:p>
+    <w:p>
+      <w:pPr>
+        <w:jc w:val="center"/>
         <w:rPr>
           <w:rFonts w:ascii="Optima ExtraBlack" w:hAnsi="Optima ExtraBlack" w:cs="Optima ExtraBlack"/>
           <w:sz w:val="28"/>
           <w:szCs w:val="28"/>
         </w:rPr>
-        <w:t xml:space="preserve"> Testing Guidelines</w:t>
-      </w:r>
+      </w:pPr>
     </w:p>
     <w:p>
       <w:pPr>
@@ -60,47 +60,23 @@
     </w:p>
     <w:p>
       <w:pPr>
-        <w:jc w:val="center"/>
-        <w:rPr>
-          <w:rFonts w:ascii="Optima ExtraBlack" w:hAnsi="Optima ExtraBlack" w:cs="Optima ExtraBlack"/>
-          <w:sz w:val="28"/>
-          <w:szCs w:val="28"/>
-        </w:rPr>
-      </w:pPr>
-    </w:p>
-    <w:p>
-      <w:pPr>
-        <w:pStyle w:val="ListParagraph"/>
-        <w:numPr>
-          <w:ilvl w:val="0"/>
-          <w:numId w:val="1"/>
-        </w:numPr>
-        <w:spacing w:after="120"/>
-        <w:ind w:hanging="450"/>
-        <w:contextualSpacing w:val="0"/>
-        <w:rPr>
-          <w:rFonts w:ascii="Bangla Sangam MN" w:hAnsi="Bangla Sangam MN" w:cs="Optima ExtraBlack"/>
-        </w:rPr>
-      </w:pPr>
-      <w:r>
-        <w:rPr>
-          <w:rFonts w:ascii="Bangla Sangam MN" w:hAnsi="Bangla Sangam MN" w:cs="Optima ExtraBlack"/>
-        </w:rPr>
-        <w:t xml:space="preserve">Install the latest version of </w:t>
-      </w:r>
-      <w:proofErr w:type="spellStart"/>
-      <w:r>
-        <w:rPr>
-          <w:rFonts w:ascii="Bangla Sangam MN" w:hAnsi="Bangla Sangam MN" w:cs="Optima ExtraBlack"/>
-        </w:rPr>
-        <w:t>Repo.app</w:t>
-      </w:r>
-      <w:proofErr w:type="spellEnd"/>
-      <w:r>
-        <w:rPr>
-          <w:rFonts w:ascii="Bangla Sangam MN" w:hAnsi="Bangla Sangam MN" w:cs="Optima ExtraBlack"/>
-        </w:rPr>
-        <w:t xml:space="preserve"> on your computer.</w:t>
+        <w:pStyle w:val="ListParagraph"/>
+        <w:numPr>
+          <w:ilvl w:val="0"/>
+          <w:numId w:val="1"/>
+        </w:numPr>
+        <w:spacing w:after="120"/>
+        <w:ind w:hanging="450"/>
+        <w:contextualSpacing w:val="0"/>
+        <w:rPr>
+          <w:rFonts w:ascii="Bangla Sangam MN" w:hAnsi="Bangla Sangam MN" w:cs="Optima ExtraBlack"/>
+        </w:rPr>
+      </w:pPr>
+      <w:r>
+        <w:rPr>
+          <w:rFonts w:ascii="Bangla Sangam MN" w:hAnsi="Bangla Sangam MN" w:cs="Optima ExtraBlack"/>
+        </w:rPr>
+        <w:t>Install the latest version of Repo.app on your computer.</w:t>
       </w:r>
     </w:p>
     <w:p>
@@ -259,28 +235,12 @@
         </w:rPr>
         <w:t xml:space="preserve">Type in the name of the remote repository to clone (or copy-and-paste it): </w:t>
       </w:r>
-      <w:proofErr w:type="spellStart"/>
       <w:r>
         <w:rPr>
           <w:rFonts w:ascii="Andale Mono" w:hAnsi="Andale Mono" w:cs="Optima ExtraBlack"/>
         </w:rPr>
-        <w:t>git@github.com:JayNewlin</w:t>
-      </w:r>
-      <w:proofErr w:type="spellEnd"/>
-      <w:r>
-        <w:rPr>
-          <w:rFonts w:ascii="Andale Mono" w:hAnsi="Andale Mono" w:cs="Optima ExtraBlack"/>
-        </w:rPr>
-        <w:t>/</w:t>
-      </w:r>
-      <w:proofErr w:type="spellStart"/>
-      <w:r>
-        <w:rPr>
-          <w:rFonts w:ascii="Andale Mono" w:hAnsi="Andale Mono" w:cs="Optima ExtraBlack"/>
-        </w:rPr>
-        <w:t>Repo_Testing.git</w:t>
-      </w:r>
-      <w:proofErr w:type="spellEnd"/>
+        <w:t>git@github.com:JayNewlin/Repo_Testing.git</w:t>
+      </w:r>
     </w:p>
     <w:p>
       <w:pPr>
@@ -1125,7 +1085,6 @@
         </w:rPr>
         <w:t>You’ll receive a message and see your Tag if the process was successful.</w:t>
       </w:r>
-      <w:bookmarkStart w:id="0" w:name="_GoBack"/>
       <w:r>
         <w:rPr>
           <w:rFonts w:ascii="Bangla Sangam MN" w:hAnsi="Bangla Sangam MN" w:cs="Optima ExtraBlack"/>
@@ -1180,6 +1139,146 @@
           </wp:inline>
         </w:drawing>
       </w:r>
+    </w:p>
+    <w:p>
+      <w:pPr>
+        <w:pStyle w:val="ListParagraph"/>
+        <w:numPr>
+          <w:ilvl w:val="0"/>
+          <w:numId w:val="1"/>
+        </w:numPr>
+        <w:spacing w:after="120"/>
+        <w:ind w:hanging="450"/>
+        <w:contextualSpacing w:val="0"/>
+        <w:rPr>
+          <w:rFonts w:ascii="Bangla Sangam MN" w:hAnsi="Bangla Sangam MN" w:cs="Optima ExtraBlack"/>
+        </w:rPr>
+      </w:pPr>
+      <w:r>
+        <w:rPr>
+          <w:rFonts w:ascii="Bangla Sangam MN" w:hAnsi="Bangla Sangam MN" w:cs="Optima ExtraBlack"/>
+        </w:rPr>
+        <w:t>Create another n</w:t>
+      </w:r>
+      <w:r>
+        <w:rPr>
+          <w:rFonts w:ascii="Bangla Sangam MN" w:hAnsi="Bangla Sangam MN" w:cs="Optima ExtraBlack"/>
+        </w:rPr>
+        <w:t>ew file and modify a file.</w:t>
+      </w:r>
+    </w:p>
+    <w:p>
+      <w:pPr>
+        <w:pStyle w:val="ListParagraph"/>
+        <w:numPr>
+          <w:ilvl w:val="0"/>
+          <w:numId w:val="1"/>
+        </w:numPr>
+        <w:spacing w:after="120"/>
+        <w:ind w:hanging="450"/>
+        <w:contextualSpacing w:val="0"/>
+        <w:rPr>
+          <w:rFonts w:ascii="Bangla Sangam MN" w:hAnsi="Bangla Sangam MN" w:cs="Optima ExtraBlack"/>
+        </w:rPr>
+      </w:pPr>
+      <w:r>
+        <w:rPr>
+          <w:rFonts w:ascii="Bangla Sangam MN" w:hAnsi="Bangla Sangam MN" w:cs="Optima ExtraBlack"/>
+        </w:rPr>
+        <w:t>Double-click on the new file in the file list. Choose to “Stage” the file.</w:t>
+      </w:r>
+    </w:p>
+    <w:p>
+      <w:pPr>
+        <w:pStyle w:val="ListParagraph"/>
+        <w:spacing w:after="120"/>
+        <w:contextualSpacing w:val="0"/>
+        <w:rPr>
+          <w:rFonts w:ascii="Bangla Sangam MN" w:hAnsi="Bangla Sangam MN" w:cs="Optima ExtraBlack"/>
+        </w:rPr>
+      </w:pPr>
+      <w:r>
+        <w:rPr>
+          <w:rFonts w:ascii="Bangla Sangam MN" w:hAnsi="Bangla Sangam MN" w:cs="Optima ExtraBlack"/>
+          <w:noProof/>
+        </w:rPr>
+        <w:drawing>
+          <wp:inline distT="0" distB="0" distL="0" distR="0" wp14:anchorId="293ABAC1" wp14:editId="22D7E10F">
+            <wp:extent cx="4256314" cy="2482850"/>
+            <wp:effectExtent l="0" t="0" r="11430" b="6350"/>
+            <wp:docPr id="10" name="Picture 10" descr="Macintosh HD:Users:jnewlin:Desktop:Screen Shot 2013-06-12 at 3.33.48 PM.png"/>
+            <wp:cNvGraphicFramePr>
+              <a:graphicFrameLocks xmlns:a="http://schemas.openxmlformats.org/drawingml/2006/main" noChangeAspect="1"/>
+            </wp:cNvGraphicFramePr>
+            <a:graphic xmlns:a="http://schemas.openxmlformats.org/drawingml/2006/main">
+              <a:graphicData uri="http://schemas.openxmlformats.org/drawingml/2006/picture">
+                <pic:pic xmlns:pic="http://schemas.openxmlformats.org/drawingml/2006/picture">
+                  <pic:nvPicPr>
+                    <pic:cNvPr id="0" name="Picture 1" descr="Macintosh HD:Users:jnewlin:Desktop:Screen Shot 2013-06-12 at 3.33.48 PM.png"/>
+                    <pic:cNvPicPr>
+                      <a:picLocks noChangeAspect="1" noChangeArrowheads="1"/>
+                    </pic:cNvPicPr>
+                  </pic:nvPicPr>
+                  <pic:blipFill>
+                    <a:blip r:embed="rId15">
+                      <a:extLst>
+                        <a:ext uri="{28A0092B-C50C-407E-A947-70E740481C1C}">
+                          <a14:useLocalDpi xmlns:a14="http://schemas.microsoft.com/office/drawing/2010/main" val="0"/>
+                        </a:ext>
+                      </a:extLst>
+                    </a:blip>
+                    <a:srcRect/>
+                    <a:stretch>
+                      <a:fillRect/>
+                    </a:stretch>
+                  </pic:blipFill>
+                  <pic:spPr bwMode="auto">
+                    <a:xfrm>
+                      <a:off x="0" y="0"/>
+                      <a:ext cx="4256314" cy="2482850"/>
+                    </a:xfrm>
+                    <a:prstGeom prst="rect">
+                      <a:avLst/>
+                    </a:prstGeom>
+                    <a:noFill/>
+                    <a:ln>
+                      <a:noFill/>
+                    </a:ln>
+                  </pic:spPr>
+                </pic:pic>
+              </a:graphicData>
+            </a:graphic>
+          </wp:inline>
+        </w:drawing>
+      </w:r>
+    </w:p>
+    <w:p>
+      <w:pPr>
+        <w:pStyle w:val="ListParagraph"/>
+        <w:numPr>
+          <w:ilvl w:val="0"/>
+          <w:numId w:val="1"/>
+        </w:numPr>
+        <w:spacing w:after="120"/>
+        <w:ind w:hanging="450"/>
+        <w:contextualSpacing w:val="0"/>
+        <w:rPr>
+          <w:rFonts w:ascii="Bangla Sangam MN" w:hAnsi="Bangla Sangam MN" w:cs="Optima ExtraBlack"/>
+        </w:rPr>
+      </w:pPr>
+      <w:r>
+        <w:rPr>
+          <w:rFonts w:ascii="Bangla Sangam MN" w:hAnsi="Bangla Sangam MN" w:cs="Optima ExtraBlack"/>
+        </w:rPr>
+        <w:t>Use Repo’s “Stash” command to stash the changes. You’ll receive a message if the Stash is s</w:t>
+      </w:r>
+      <w:r>
+        <w:rPr>
+          <w:rFonts w:ascii="Bangla Sangam MN" w:hAnsi="Bangla Sangam MN" w:cs="Optima ExtraBlack"/>
+        </w:rPr>
+        <w:t>uccessful.</w:t>
+      </w:r>
+      <w:bookmarkStart w:id="0" w:name="_GoBack"/>
       <w:bookmarkEnd w:id="0"/>
     </w:p>
     <w:p>

</xml_diff>

<commit_message>
Testing added and modified files
</commit_message>
<xml_diff>
--- a/Testing Guidelines for Repo.docx
+++ b/Testing Guidelines for Repo.docx
@@ -29,24 +29,24 @@
           <w:szCs w:val="28"/>
         </w:rPr>
       </w:pPr>
-      <w:proofErr w:type="spellStart"/>
       <w:r>
         <w:rPr>
           <w:rFonts w:ascii="Optima ExtraBlack" w:hAnsi="Optima ExtraBlack" w:cs="Optima ExtraBlack"/>
           <w:sz w:val="28"/>
           <w:szCs w:val="28"/>
         </w:rPr>
-        <w:t>Repo.app</w:t>
-      </w:r>
-      <w:proofErr w:type="spellEnd"/>
-      <w:r>
+        <w:t>Repo.app Testing Guidelines</w:t>
+      </w:r>
+    </w:p>
+    <w:p>
+      <w:pPr>
+        <w:jc w:val="center"/>
         <w:rPr>
           <w:rFonts w:ascii="Optima ExtraBlack" w:hAnsi="Optima ExtraBlack" w:cs="Optima ExtraBlack"/>
           <w:sz w:val="28"/>
           <w:szCs w:val="28"/>
         </w:rPr>
-        <w:t xml:space="preserve"> Testing Guidelines</w:t>
-      </w:r>
+      </w:pPr>
     </w:p>
     <w:p>
       <w:pPr>
@@ -60,16 +60,6 @@
     </w:p>
     <w:p>
       <w:pPr>
-        <w:jc w:val="center"/>
-        <w:rPr>
-          <w:rFonts w:ascii="Optima ExtraBlack" w:hAnsi="Optima ExtraBlack" w:cs="Optima ExtraBlack"/>
-          <w:sz w:val="28"/>
-          <w:szCs w:val="28"/>
-        </w:rPr>
-      </w:pPr>
-    </w:p>
-    <w:p>
-      <w:pPr>
         <w:pStyle w:val="ListParagraph"/>
         <w:numPr>
           <w:ilvl w:val="0"/>
@@ -86,21 +76,7 @@
         <w:rPr>
           <w:rFonts w:ascii="Bangla Sangam MN" w:hAnsi="Bangla Sangam MN" w:cs="Optima ExtraBlack"/>
         </w:rPr>
-        <w:t xml:space="preserve">Install the latest version of </w:t>
-      </w:r>
-      <w:proofErr w:type="spellStart"/>
-      <w:r>
-        <w:rPr>
-          <w:rFonts w:ascii="Bangla Sangam MN" w:hAnsi="Bangla Sangam MN" w:cs="Optima ExtraBlack"/>
-        </w:rPr>
-        <w:t>Repo.app</w:t>
-      </w:r>
-      <w:proofErr w:type="spellEnd"/>
-      <w:r>
-        <w:rPr>
-          <w:rFonts w:ascii="Bangla Sangam MN" w:hAnsi="Bangla Sangam MN" w:cs="Optima ExtraBlack"/>
-        </w:rPr>
-        <w:t xml:space="preserve"> on your computer.</w:t>
+        <w:t>Install the latest version of Repo.app on your computer.</w:t>
       </w:r>
     </w:p>
     <w:p>
@@ -489,7 +465,21 @@
         <w:rPr>
           <w:rFonts w:ascii="Bangla Sangam MN" w:hAnsi="Bangla Sangam MN" w:cs="Optima ExtraBlack"/>
         </w:rPr>
-        <w:t>Press &lt;return&gt; for “Checkout.” A green checkbox indicates that the Checkout completed successfully. You will also receive a “Checkout Finished” message.</w:t>
+        <w:t xml:space="preserve">Press &lt;return&gt; </w:t>
+      </w:r>
+      <w:r>
+        <w:rPr>
+          <w:rFonts w:ascii="Bangla Sangam MN" w:hAnsi="Bangla Sangam MN" w:cs="Optima ExtraBlack"/>
+        </w:rPr>
+        <w:t>or double-click to</w:t>
+      </w:r>
+      <w:bookmarkStart w:id="0" w:name="_GoBack"/>
+      <w:bookmarkEnd w:id="0"/>
+      <w:r>
+        <w:rPr>
+          <w:rFonts w:ascii="Bangla Sangam MN" w:hAnsi="Bangla Sangam MN" w:cs="Optima ExtraBlack"/>
+        </w:rPr>
+        <w:t xml:space="preserve"> “Checkout.” A green checkbox indicates that the Checkout completed successfully. You will also receive a “Checkout Finished” message.</w:t>
       </w:r>
     </w:p>
     <w:p>
@@ -1125,7 +1115,6 @@
         </w:rPr>
         <w:t>You’ll receive a message and see your Tag if the process was successful.</w:t>
       </w:r>
-      <w:bookmarkStart w:id="0" w:name="_GoBack"/>
       <w:r>
         <w:rPr>
           <w:rFonts w:ascii="Bangla Sangam MN" w:hAnsi="Bangla Sangam MN" w:cs="Optima ExtraBlack"/>
@@ -1180,7 +1169,6 @@
           </wp:inline>
         </w:drawing>
       </w:r>
-      <w:bookmarkEnd w:id="0"/>
     </w:p>
     <w:p>
       <w:pPr>

</xml_diff>